<commit_message>
Tworzenie tasków w GRUNT
</commit_message>
<xml_diff>
--- a/NAUKA_grunt.docx
+++ b/NAUKA_grunt.docx
@@ -135,6 +135,855 @@
       </w:r>
     </w:p>
     <w:p>
+      <w:r>
+        <w:t xml:space="preserve">Następnie tworzę plik </w:t>
+      </w:r>
+      <w:r>
+        <w:rPr>
+          <w:b/>
+        </w:rPr>
+        <w:t>gruntfile.js</w:t>
+      </w:r>
+      <w:r>
+        <w:t xml:space="preserve"> i wypełniam go wstępną treścią</w:t>
+      </w:r>
+    </w:p>
+    <w:p>
+      <w:pPr>
+        <w:shd w:val="clear" w:color="auto" w:fill="F1F1F1"/>
+        <w:tabs>
+          <w:tab w:val="left" w:pos="916"/>
+          <w:tab w:val="left" w:pos="1832"/>
+          <w:tab w:val="left" w:pos="2748"/>
+          <w:tab w:val="left" w:pos="3664"/>
+          <w:tab w:val="left" w:pos="4580"/>
+          <w:tab w:val="left" w:pos="5496"/>
+          <w:tab w:val="left" w:pos="6412"/>
+          <w:tab w:val="left" w:pos="7328"/>
+          <w:tab w:val="left" w:pos="8244"/>
+          <w:tab w:val="left" w:pos="9160"/>
+          <w:tab w:val="left" w:pos="10076"/>
+          <w:tab w:val="left" w:pos="10992"/>
+          <w:tab w:val="left" w:pos="11908"/>
+          <w:tab w:val="left" w:pos="12824"/>
+          <w:tab w:val="left" w:pos="13740"/>
+          <w:tab w:val="left" w:pos="14656"/>
+        </w:tabs>
+        <w:spacing w:before="360" w:after="0" w:line="240" w:lineRule="auto"/>
+        <w:rPr>
+          <w:rFonts w:ascii="Courier New" w:eastAsia="Times New Roman" w:hAnsi="Courier New" w:cs="Courier New"/>
+          <w:color w:val="222222"/>
+          <w:sz w:val="23"/>
+          <w:szCs w:val="23"/>
+          <w:lang w:eastAsia="pl-PL"/>
+        </w:rPr>
+      </w:pPr>
+      <w:r>
+        <w:rPr>
+          <w:rFonts w:ascii="Courier New" w:eastAsia="Times New Roman" w:hAnsi="Courier New" w:cs="Courier New"/>
+          <w:color w:val="222222"/>
+          <w:sz w:val="23"/>
+          <w:szCs w:val="23"/>
+          <w:lang w:eastAsia="pl-PL"/>
+        </w:rPr>
+        <w:t>module.exports = function (grunt) {</w:t>
+      </w:r>
+    </w:p>
+    <w:p>
+      <w:pPr>
+        <w:shd w:val="clear" w:color="auto" w:fill="F1F1F1"/>
+        <w:tabs>
+          <w:tab w:val="left" w:pos="916"/>
+          <w:tab w:val="left" w:pos="1832"/>
+          <w:tab w:val="left" w:pos="2748"/>
+          <w:tab w:val="left" w:pos="3664"/>
+          <w:tab w:val="left" w:pos="4580"/>
+          <w:tab w:val="left" w:pos="5496"/>
+          <w:tab w:val="left" w:pos="6412"/>
+          <w:tab w:val="left" w:pos="7328"/>
+          <w:tab w:val="left" w:pos="8244"/>
+          <w:tab w:val="left" w:pos="9160"/>
+          <w:tab w:val="left" w:pos="10076"/>
+          <w:tab w:val="left" w:pos="10992"/>
+          <w:tab w:val="left" w:pos="11908"/>
+          <w:tab w:val="left" w:pos="12824"/>
+          <w:tab w:val="left" w:pos="13740"/>
+          <w:tab w:val="left" w:pos="14656"/>
+        </w:tabs>
+        <w:spacing w:before="360" w:after="0" w:line="240" w:lineRule="auto"/>
+        <w:rPr>
+          <w:rFonts w:ascii="Courier New" w:eastAsia="Times New Roman" w:hAnsi="Courier New" w:cs="Courier New"/>
+          <w:color w:val="222222"/>
+          <w:sz w:val="23"/>
+          <w:szCs w:val="23"/>
+          <w:lang w:eastAsia="pl-PL"/>
+        </w:rPr>
+      </w:pPr>
+      <w:r>
+        <w:rPr>
+          <w:rFonts w:ascii="Courier New" w:eastAsia="Times New Roman" w:hAnsi="Courier New" w:cs="Courier New"/>
+          <w:color w:val="222222"/>
+          <w:sz w:val="23"/>
+          <w:szCs w:val="23"/>
+          <w:lang w:eastAsia="pl-PL"/>
+        </w:rPr>
+        <w:t>}</w:t>
+      </w:r>
+    </w:p>
+    <w:p/>
+    <w:p>
+      <w:r>
+        <w:t xml:space="preserve">Żeby nie tworzyć tego pliku ręcznie, posłużę się pakietem </w:t>
+      </w:r>
+      <w:r>
+        <w:rPr>
+          <w:b/>
+        </w:rPr>
+        <w:t xml:space="preserve">grunt-init </w:t>
+      </w:r>
+      <w:r>
+        <w:t xml:space="preserve"> oraz szablonem </w:t>
+      </w:r>
+      <w:r>
+        <w:rPr>
+          <w:b/>
+        </w:rPr>
+        <w:t>grunt-init-gruntfile</w:t>
+      </w:r>
+      <w:r>
+        <w:t xml:space="preserve">. </w:t>
+      </w:r>
+    </w:p>
+    <w:p>
+      <w:pPr>
+        <w:shd w:val="clear" w:color="auto" w:fill="F1F1F1"/>
+        <w:tabs>
+          <w:tab w:val="left" w:pos="916"/>
+          <w:tab w:val="left" w:pos="1832"/>
+          <w:tab w:val="left" w:pos="2748"/>
+          <w:tab w:val="left" w:pos="3664"/>
+          <w:tab w:val="left" w:pos="4580"/>
+          <w:tab w:val="left" w:pos="5496"/>
+          <w:tab w:val="left" w:pos="6412"/>
+          <w:tab w:val="left" w:pos="7328"/>
+          <w:tab w:val="left" w:pos="8244"/>
+          <w:tab w:val="left" w:pos="9160"/>
+          <w:tab w:val="left" w:pos="10076"/>
+          <w:tab w:val="left" w:pos="10992"/>
+          <w:tab w:val="left" w:pos="11908"/>
+          <w:tab w:val="left" w:pos="12824"/>
+          <w:tab w:val="left" w:pos="13740"/>
+          <w:tab w:val="left" w:pos="14656"/>
+        </w:tabs>
+        <w:spacing w:before="360" w:after="0" w:line="240" w:lineRule="auto"/>
+        <w:rPr>
+          <w:rFonts w:ascii="Courier New" w:eastAsia="Times New Roman" w:hAnsi="Courier New" w:cs="Courier New"/>
+          <w:color w:val="222222"/>
+          <w:sz w:val="23"/>
+          <w:szCs w:val="23"/>
+          <w:lang w:eastAsia="pl-PL"/>
+        </w:rPr>
+      </w:pPr>
+      <w:r>
+        <w:rPr>
+          <w:rFonts w:ascii="Courier New" w:eastAsia="Times New Roman" w:hAnsi="Courier New" w:cs="Courier New"/>
+          <w:color w:val="222222"/>
+          <w:sz w:val="23"/>
+          <w:szCs w:val="23"/>
+          <w:lang w:eastAsia="pl-PL"/>
+        </w:rPr>
+        <w:t>npm install –g grunt-init</w:t>
+      </w:r>
+    </w:p>
+    <w:p/>
+    <w:p>
+      <w:pPr>
+        <w:shd w:val="clear" w:color="auto" w:fill="F1F1F1"/>
+        <w:tabs>
+          <w:tab w:val="left" w:pos="916"/>
+          <w:tab w:val="left" w:pos="1832"/>
+          <w:tab w:val="left" w:pos="2748"/>
+          <w:tab w:val="left" w:pos="3664"/>
+          <w:tab w:val="left" w:pos="4580"/>
+          <w:tab w:val="left" w:pos="5496"/>
+          <w:tab w:val="left" w:pos="6412"/>
+          <w:tab w:val="left" w:pos="7328"/>
+          <w:tab w:val="left" w:pos="8244"/>
+          <w:tab w:val="left" w:pos="9160"/>
+          <w:tab w:val="left" w:pos="10076"/>
+          <w:tab w:val="left" w:pos="10992"/>
+          <w:tab w:val="left" w:pos="11908"/>
+          <w:tab w:val="left" w:pos="12824"/>
+          <w:tab w:val="left" w:pos="13740"/>
+          <w:tab w:val="left" w:pos="14656"/>
+        </w:tabs>
+        <w:spacing w:before="360" w:after="0" w:line="240" w:lineRule="auto"/>
+        <w:rPr>
+          <w:rFonts w:ascii="Courier New" w:eastAsia="Times New Roman" w:hAnsi="Courier New" w:cs="Courier New"/>
+          <w:color w:val="222222"/>
+          <w:sz w:val="23"/>
+          <w:szCs w:val="23"/>
+          <w:lang w:eastAsia="pl-PL"/>
+        </w:rPr>
+      </w:pPr>
+      <w:r>
+        <w:rPr>
+          <w:rFonts w:ascii="Courier New" w:eastAsia="Times New Roman" w:hAnsi="Courier New" w:cs="Courier New"/>
+          <w:color w:val="222222"/>
+          <w:sz w:val="23"/>
+          <w:szCs w:val="23"/>
+          <w:lang w:eastAsia="pl-PL"/>
+        </w:rPr>
+        <w:lastRenderedPageBreak/>
+        <w:t>git clone https://github.com/gruntjs/grunt-init-gruntfile.git ~/.grunt-init/gruntfile</w:t>
+      </w:r>
+    </w:p>
+    <w:p/>
+    <w:p>
+      <w:r>
+        <w:rPr>
+          <w:noProof/>
+        </w:rPr>
+        <w:drawing>
+          <wp:inline distT="0" distB="0" distL="0" distR="0" wp14:anchorId="1748178D" wp14:editId="229030AD">
+            <wp:extent cx="5760720" cy="2465705"/>
+            <wp:effectExtent l="0" t="0" r="0" b="0"/>
+            <wp:docPr id="2" name="Obraz 2"/>
+            <wp:cNvGraphicFramePr>
+              <a:graphicFrameLocks xmlns:a="http://schemas.openxmlformats.org/drawingml/2006/main" noChangeAspect="1"/>
+            </wp:cNvGraphicFramePr>
+            <a:graphic xmlns:a="http://schemas.openxmlformats.org/drawingml/2006/main">
+              <a:graphicData uri="http://schemas.openxmlformats.org/drawingml/2006/picture">
+                <pic:pic xmlns:pic="http://schemas.openxmlformats.org/drawingml/2006/picture">
+                  <pic:nvPicPr>
+                    <pic:cNvPr id="1" name=""/>
+                    <pic:cNvPicPr/>
+                  </pic:nvPicPr>
+                  <pic:blipFill>
+                    <a:blip r:embed="rId5"/>
+                    <a:stretch>
+                      <a:fillRect/>
+                    </a:stretch>
+                  </pic:blipFill>
+                  <pic:spPr>
+                    <a:xfrm>
+                      <a:off x="0" y="0"/>
+                      <a:ext cx="5760720" cy="2465705"/>
+                    </a:xfrm>
+                    <a:prstGeom prst="rect">
+                      <a:avLst/>
+                    </a:prstGeom>
+                  </pic:spPr>
+                </pic:pic>
+              </a:graphicData>
+            </a:graphic>
+          </wp:inline>
+        </w:drawing>
+      </w:r>
+    </w:p>
+    <w:p>
+      <w:pPr>
+        <w:pBdr>
+          <w:bottom w:val="double" w:sz="6" w:space="1" w:color="auto"/>
+        </w:pBdr>
+      </w:pPr>
+    </w:p>
+    <w:p/>
+    <w:p>
+      <w:pPr>
+        <w:rPr>
+          <w:lang w:val="en-GB"/>
+        </w:rPr>
+      </w:pPr>
+      <w:r>
+        <w:rPr>
+          <w:lang w:val="en-GB"/>
+        </w:rPr>
+        <w:t>repetitive tasks like:</w:t>
+      </w:r>
+    </w:p>
+    <w:p>
+      <w:pPr>
+        <w:rPr>
+          <w:lang w:val="en-GB"/>
+        </w:rPr>
+      </w:pPr>
+      <w:r>
+        <w:rPr>
+          <w:lang w:val="en-GB"/>
+        </w:rPr>
+        <w:t>- minification</w:t>
+      </w:r>
+    </w:p>
+    <w:p>
+      <w:pPr>
+        <w:rPr>
+          <w:lang w:val="en-GB"/>
+        </w:rPr>
+      </w:pPr>
+      <w:r>
+        <w:rPr>
+          <w:lang w:val="en-GB"/>
+        </w:rPr>
+        <w:t>- compilation</w:t>
+      </w:r>
+    </w:p>
+    <w:p>
+      <w:pPr>
+        <w:rPr>
+          <w:lang w:val="en-GB"/>
+        </w:rPr>
+      </w:pPr>
+      <w:r>
+        <w:rPr>
+          <w:lang w:val="en-GB"/>
+        </w:rPr>
+        <w:t>- unit testing</w:t>
+      </w:r>
+    </w:p>
+    <w:p>
+      <w:pPr>
+        <w:pBdr>
+          <w:bottom w:val="double" w:sz="6" w:space="1" w:color="auto"/>
+        </w:pBdr>
+        <w:rPr>
+          <w:lang w:val="en-GB"/>
+        </w:rPr>
+      </w:pPr>
+      <w:r>
+        <w:rPr>
+          <w:lang w:val="en-GB"/>
+        </w:rPr>
+        <w:t>- linting</w:t>
+      </w:r>
+    </w:p>
+    <w:p>
+      <w:pPr>
+        <w:pBdr>
+          <w:bottom w:val="double" w:sz="6" w:space="1" w:color="auto"/>
+        </w:pBdr>
+        <w:rPr>
+          <w:lang w:val="en-GB"/>
+        </w:rPr>
+      </w:pPr>
+    </w:p>
+    <w:p>
+      <w:pPr>
+        <w:rPr>
+          <w:lang w:val="en-GB"/>
+        </w:rPr>
+      </w:pPr>
+    </w:p>
+    <w:p>
+      <w:r>
+        <w:t xml:space="preserve">Na stronie </w:t>
+      </w:r>
+      <w:hyperlink r:id="rId6" w:history="1">
+        <w:r>
+          <w:rPr>
+            <w:rStyle w:val="Hipercze"/>
+          </w:rPr>
+          <w:t>https://gruntjs.com/sample-gruntfile</w:t>
+        </w:r>
+      </w:hyperlink>
+      <w:r>
+        <w:t xml:space="preserve"> jest przykładowy plik Gruntfile. Po jego skopiowaniu do projektu oraz uruchomieniu </w:t>
+      </w:r>
+      <w:r>
+        <w:rPr>
+          <w:b/>
+        </w:rPr>
+        <w:t>Grunt</w:t>
+      </w:r>
+      <w:r>
+        <w:t xml:space="preserve"> pojawiają się błędy</w:t>
+      </w:r>
+    </w:p>
+    <w:p>
+      <w:pPr>
+        <w:autoSpaceDE w:val="0"/>
+        <w:autoSpaceDN w:val="0"/>
+        <w:adjustRightInd w:val="0"/>
+        <w:spacing w:after="0" w:line="240" w:lineRule="auto"/>
+        <w:rPr>
+          <w:rFonts w:ascii="Lucida Console" w:hAnsi="Lucida Console" w:cs="Lucida Console"/>
+          <w:color w:val="BFBF00"/>
+          <w:sz w:val="18"/>
+          <w:szCs w:val="18"/>
+          <w:lang w:val="en-GB"/>
+        </w:rPr>
+      </w:pPr>
+      <w:r>
+        <w:rPr>
+          <w:rFonts w:ascii="Lucida Console" w:hAnsi="Lucida Console" w:cs="Lucida Console"/>
+          <w:color w:val="00BF00"/>
+          <w:sz w:val="18"/>
+          <w:szCs w:val="18"/>
+          <w:lang w:val="en-GB"/>
+        </w:rPr>
+        <w:t xml:space="preserve">mami@NB-MMIOTK </w:t>
+      </w:r>
+      <w:r>
+        <w:rPr>
+          <w:rFonts w:ascii="Lucida Console" w:hAnsi="Lucida Console" w:cs="Lucida Console"/>
+          <w:color w:val="BFBF00"/>
+          <w:sz w:val="18"/>
+          <w:szCs w:val="18"/>
+          <w:lang w:val="en-GB"/>
+        </w:rPr>
+        <w:t>/cygdrive/d/development/git_public/mami-learning/learning-grunt/grunt_helloworld</w:t>
+      </w:r>
+    </w:p>
+    <w:p>
+      <w:pPr>
+        <w:autoSpaceDE w:val="0"/>
+        <w:autoSpaceDN w:val="0"/>
+        <w:adjustRightInd w:val="0"/>
+        <w:spacing w:after="0" w:line="240" w:lineRule="auto"/>
+        <w:rPr>
+          <w:rFonts w:ascii="Lucida Console" w:hAnsi="Lucida Console" w:cs="Lucida Console"/>
+          <w:sz w:val="18"/>
+          <w:szCs w:val="18"/>
+          <w:lang w:val="en-GB"/>
+        </w:rPr>
+      </w:pPr>
+      <w:r>
+        <w:rPr>
+          <w:rFonts w:ascii="Lucida Console" w:hAnsi="Lucida Console" w:cs="Lucida Console"/>
+          <w:sz w:val="18"/>
+          <w:szCs w:val="18"/>
+          <w:lang w:val="en-GB"/>
+        </w:rPr>
+        <w:t>$ grunt</w:t>
+      </w:r>
+    </w:p>
+    <w:p>
+      <w:pPr>
+        <w:autoSpaceDE w:val="0"/>
+        <w:autoSpaceDN w:val="0"/>
+        <w:adjustRightInd w:val="0"/>
+        <w:spacing w:after="0" w:line="240" w:lineRule="auto"/>
+        <w:rPr>
+          <w:rFonts w:ascii="Lucida Console" w:hAnsi="Lucida Console" w:cs="Lucida Console"/>
+          <w:sz w:val="18"/>
+          <w:szCs w:val="18"/>
+          <w:lang w:val="en-GB"/>
+        </w:rPr>
+      </w:pPr>
+      <w:r>
+        <w:rPr>
+          <w:rFonts w:ascii="Lucida Console" w:hAnsi="Lucida Console" w:cs="Lucida Console"/>
+          <w:sz w:val="18"/>
+          <w:szCs w:val="18"/>
+          <w:lang w:val="en-GB"/>
+        </w:rPr>
+        <w:t>&gt;&gt; Local Npm module "grunt-contrib-jshint" not found. Is it installed?</w:t>
+      </w:r>
+    </w:p>
+    <w:p>
+      <w:pPr>
+        <w:autoSpaceDE w:val="0"/>
+        <w:autoSpaceDN w:val="0"/>
+        <w:adjustRightInd w:val="0"/>
+        <w:spacing w:after="0" w:line="240" w:lineRule="auto"/>
+        <w:rPr>
+          <w:rFonts w:ascii="Lucida Console" w:hAnsi="Lucida Console" w:cs="Lucida Console"/>
+          <w:sz w:val="18"/>
+          <w:szCs w:val="18"/>
+          <w:lang w:val="en-GB"/>
+        </w:rPr>
+      </w:pPr>
+      <w:r>
+        <w:rPr>
+          <w:rFonts w:ascii="Lucida Console" w:hAnsi="Lucida Console" w:cs="Lucida Console"/>
+          <w:sz w:val="18"/>
+          <w:szCs w:val="18"/>
+          <w:lang w:val="en-GB"/>
+        </w:rPr>
+        <w:t>&gt;&gt; Local Npm module "grunt-contrib-watch" not found. Is it installed?</w:t>
+      </w:r>
+    </w:p>
+    <w:p>
+      <w:pPr>
+        <w:autoSpaceDE w:val="0"/>
+        <w:autoSpaceDN w:val="0"/>
+        <w:adjustRightInd w:val="0"/>
+        <w:spacing w:after="0" w:line="240" w:lineRule="auto"/>
+        <w:rPr>
+          <w:rFonts w:ascii="Lucida Console" w:hAnsi="Lucida Console" w:cs="Lucida Console"/>
+          <w:sz w:val="18"/>
+          <w:szCs w:val="18"/>
+          <w:lang w:val="en-GB"/>
+        </w:rPr>
+      </w:pPr>
+      <w:r>
+        <w:rPr>
+          <w:rFonts w:ascii="Lucida Console" w:hAnsi="Lucida Console" w:cs="Lucida Console"/>
+          <w:sz w:val="18"/>
+          <w:szCs w:val="18"/>
+          <w:lang w:val="en-GB"/>
+        </w:rPr>
+        <w:t>Warning: Task "jshint" not found. Use --force to continue.</w:t>
+      </w:r>
+    </w:p>
+    <w:p>
+      <w:pPr>
+        <w:autoSpaceDE w:val="0"/>
+        <w:autoSpaceDN w:val="0"/>
+        <w:adjustRightInd w:val="0"/>
+        <w:spacing w:after="0" w:line="240" w:lineRule="auto"/>
+        <w:rPr>
+          <w:rFonts w:ascii="Lucida Console" w:hAnsi="Lucida Console" w:cs="Lucida Console"/>
+          <w:sz w:val="18"/>
+          <w:szCs w:val="18"/>
+          <w:lang w:val="en-GB"/>
+        </w:rPr>
+      </w:pPr>
+    </w:p>
+    <w:p>
+      <w:pPr>
+        <w:autoSpaceDE w:val="0"/>
+        <w:autoSpaceDN w:val="0"/>
+        <w:adjustRightInd w:val="0"/>
+        <w:spacing w:after="0" w:line="240" w:lineRule="auto"/>
+        <w:rPr>
+          <w:rFonts w:ascii="Lucida Console" w:hAnsi="Lucida Console" w:cs="Lucida Console"/>
+          <w:sz w:val="18"/>
+          <w:szCs w:val="18"/>
+          <w:lang w:val="en-GB"/>
+        </w:rPr>
+      </w:pPr>
+      <w:r>
+        <w:rPr>
+          <w:rFonts w:ascii="Lucida Console" w:hAnsi="Lucida Console" w:cs="Lucida Console"/>
+          <w:sz w:val="18"/>
+          <w:szCs w:val="18"/>
+          <w:lang w:val="en-GB"/>
+        </w:rPr>
+        <w:t>Aborted due to warnings.</w:t>
+      </w:r>
+    </w:p>
+    <w:p>
+      <w:pPr>
+        <w:rPr>
+          <w:lang w:val="en-GB"/>
+        </w:rPr>
+      </w:pPr>
+    </w:p>
+    <w:p>
+      <w:pPr>
+        <w:rPr>
+          <w:lang w:val="en-GB"/>
+        </w:rPr>
+      </w:pPr>
+      <w:r>
+        <w:rPr>
+          <w:lang w:val="en-GB"/>
+        </w:rPr>
+        <w:t>Dlatego instaluję brakujące pakiety</w:t>
+      </w:r>
+    </w:p>
+    <w:p>
+      <w:pPr>
+        <w:rPr>
+          <w:rFonts w:ascii="Lucida Console" w:hAnsi="Lucida Console" w:cs="Lucida Console"/>
+          <w:sz w:val="18"/>
+          <w:szCs w:val="18"/>
+        </w:rPr>
+      </w:pPr>
+      <w:r>
+        <w:rPr>
+          <w:rFonts w:ascii="Lucida Console" w:hAnsi="Lucida Console" w:cs="Lucida Console"/>
+          <w:sz w:val="18"/>
+          <w:szCs w:val="18"/>
+        </w:rPr>
+        <w:t>npm install grunt-contrib-jshint --save-dev</w:t>
+      </w:r>
+    </w:p>
+    <w:p>
+      <w:pPr>
+        <w:rPr>
+          <w:rFonts w:ascii="Lucida Console" w:hAnsi="Lucida Console" w:cs="Lucida Console"/>
+          <w:sz w:val="18"/>
+          <w:szCs w:val="18"/>
+          <w:lang w:val="en-GB"/>
+        </w:rPr>
+      </w:pPr>
+      <w:r>
+        <w:rPr>
+          <w:rFonts w:ascii="Lucida Console" w:hAnsi="Lucida Console" w:cs="Lucida Console"/>
+          <w:sz w:val="18"/>
+          <w:szCs w:val="18"/>
+          <w:lang w:val="en-GB"/>
+        </w:rPr>
+        <w:t>npm install grunt-contrib-watch --save-dev</w:t>
+      </w:r>
+    </w:p>
+    <w:p>
+      <w:pPr>
+        <w:rPr>
+          <w:lang w:val="en-GB"/>
+        </w:rPr>
+      </w:pPr>
+    </w:p>
+    <w:p>
+      <w:pPr>
+        <w:rPr>
+          <w:lang w:val="en-GB"/>
+        </w:rPr>
+      </w:pPr>
+      <w:r>
+        <w:rPr>
+          <w:lang w:val="en-GB"/>
+        </w:rPr>
+        <w:t>I mam plik</w:t>
+      </w:r>
+    </w:p>
+    <w:p>
+      <w:pPr>
+        <w:autoSpaceDE w:val="0"/>
+        <w:autoSpaceDN w:val="0"/>
+        <w:adjustRightInd w:val="0"/>
+        <w:spacing w:after="0" w:line="240" w:lineRule="auto"/>
+        <w:rPr>
+          <w:rFonts w:ascii="Lucida Console" w:hAnsi="Lucida Console" w:cs="Lucida Console"/>
+          <w:color w:val="BFBF00"/>
+          <w:sz w:val="18"/>
+          <w:szCs w:val="18"/>
+          <w:lang w:val="en-GB"/>
+        </w:rPr>
+      </w:pPr>
+      <w:r>
+        <w:rPr>
+          <w:rFonts w:ascii="Lucida Console" w:hAnsi="Lucida Console" w:cs="Lucida Console"/>
+          <w:color w:val="00BF00"/>
+          <w:sz w:val="18"/>
+          <w:szCs w:val="18"/>
+          <w:lang w:val="en-GB"/>
+        </w:rPr>
+        <w:lastRenderedPageBreak/>
+        <w:t xml:space="preserve">mami@NB-MMIOTK </w:t>
+      </w:r>
+      <w:r>
+        <w:rPr>
+          <w:rFonts w:ascii="Lucida Console" w:hAnsi="Lucida Console" w:cs="Lucida Console"/>
+          <w:color w:val="BFBF00"/>
+          <w:sz w:val="18"/>
+          <w:szCs w:val="18"/>
+          <w:lang w:val="en-GB"/>
+        </w:rPr>
+        <w:t>/cygdrive/d/development/git_public/mami-learning/learning-grunt/grunt_helloworld</w:t>
+      </w:r>
+    </w:p>
+    <w:p>
+      <w:pPr>
+        <w:autoSpaceDE w:val="0"/>
+        <w:autoSpaceDN w:val="0"/>
+        <w:adjustRightInd w:val="0"/>
+        <w:spacing w:after="0" w:line="240" w:lineRule="auto"/>
+        <w:rPr>
+          <w:rFonts w:ascii="Lucida Console" w:hAnsi="Lucida Console" w:cs="Lucida Console"/>
+          <w:sz w:val="18"/>
+          <w:szCs w:val="18"/>
+          <w:lang w:val="en-GB"/>
+        </w:rPr>
+      </w:pPr>
+      <w:r>
+        <w:rPr>
+          <w:rFonts w:ascii="Lucida Console" w:hAnsi="Lucida Console" w:cs="Lucida Console"/>
+          <w:sz w:val="18"/>
+          <w:szCs w:val="18"/>
+          <w:lang w:val="en-GB"/>
+        </w:rPr>
+        <w:t>$ cat package.json</w:t>
+      </w:r>
+    </w:p>
+    <w:p>
+      <w:pPr>
+        <w:autoSpaceDE w:val="0"/>
+        <w:autoSpaceDN w:val="0"/>
+        <w:adjustRightInd w:val="0"/>
+        <w:spacing w:after="0" w:line="240" w:lineRule="auto"/>
+        <w:rPr>
+          <w:rFonts w:ascii="Lucida Console" w:hAnsi="Lucida Console" w:cs="Lucida Console"/>
+          <w:sz w:val="18"/>
+          <w:szCs w:val="18"/>
+          <w:lang w:val="en-GB"/>
+        </w:rPr>
+      </w:pPr>
+      <w:r>
+        <w:rPr>
+          <w:rFonts w:ascii="Lucida Console" w:hAnsi="Lucida Console" w:cs="Lucida Console"/>
+          <w:sz w:val="18"/>
+          <w:szCs w:val="18"/>
+          <w:lang w:val="en-GB"/>
+        </w:rPr>
+        <w:t>{</w:t>
+      </w:r>
+    </w:p>
+    <w:p>
+      <w:pPr>
+        <w:autoSpaceDE w:val="0"/>
+        <w:autoSpaceDN w:val="0"/>
+        <w:adjustRightInd w:val="0"/>
+        <w:spacing w:after="0" w:line="240" w:lineRule="auto"/>
+        <w:rPr>
+          <w:rFonts w:ascii="Lucida Console" w:hAnsi="Lucida Console" w:cs="Lucida Console"/>
+          <w:sz w:val="18"/>
+          <w:szCs w:val="18"/>
+          <w:lang w:val="en-GB"/>
+        </w:rPr>
+      </w:pPr>
+      <w:r>
+        <w:rPr>
+          <w:rFonts w:ascii="Lucida Console" w:hAnsi="Lucida Console" w:cs="Lucida Console"/>
+          <w:sz w:val="18"/>
+          <w:szCs w:val="18"/>
+          <w:lang w:val="en-GB"/>
+        </w:rPr>
+        <w:t xml:space="preserve">  "devDependencies": {</w:t>
+      </w:r>
+    </w:p>
+    <w:p>
+      <w:pPr>
+        <w:autoSpaceDE w:val="0"/>
+        <w:autoSpaceDN w:val="0"/>
+        <w:adjustRightInd w:val="0"/>
+        <w:spacing w:after="0" w:line="240" w:lineRule="auto"/>
+        <w:rPr>
+          <w:rFonts w:ascii="Lucida Console" w:hAnsi="Lucida Console" w:cs="Lucida Console"/>
+          <w:sz w:val="18"/>
+          <w:szCs w:val="18"/>
+          <w:lang w:val="en-GB"/>
+        </w:rPr>
+      </w:pPr>
+      <w:r>
+        <w:rPr>
+          <w:rFonts w:ascii="Lucida Console" w:hAnsi="Lucida Console" w:cs="Lucida Console"/>
+          <w:sz w:val="18"/>
+          <w:szCs w:val="18"/>
+          <w:lang w:val="en-GB"/>
+        </w:rPr>
+        <w:t xml:space="preserve">    "grunt": "^1.0.1",</w:t>
+      </w:r>
+    </w:p>
+    <w:p>
+      <w:pPr>
+        <w:autoSpaceDE w:val="0"/>
+        <w:autoSpaceDN w:val="0"/>
+        <w:adjustRightInd w:val="0"/>
+        <w:spacing w:after="0" w:line="240" w:lineRule="auto"/>
+        <w:rPr>
+          <w:rFonts w:ascii="Lucida Console" w:hAnsi="Lucida Console" w:cs="Lucida Console"/>
+          <w:sz w:val="18"/>
+          <w:szCs w:val="18"/>
+          <w:lang w:val="en-GB"/>
+        </w:rPr>
+      </w:pPr>
+      <w:r>
+        <w:rPr>
+          <w:rFonts w:ascii="Lucida Console" w:hAnsi="Lucida Console" w:cs="Lucida Console"/>
+          <w:sz w:val="18"/>
+          <w:szCs w:val="18"/>
+          <w:lang w:val="en-GB"/>
+        </w:rPr>
+        <w:t xml:space="preserve">    "grunt-contrib-jshint": "^1.1.0",</w:t>
+      </w:r>
+    </w:p>
+    <w:p>
+      <w:pPr>
+        <w:autoSpaceDE w:val="0"/>
+        <w:autoSpaceDN w:val="0"/>
+        <w:adjustRightInd w:val="0"/>
+        <w:spacing w:after="0" w:line="240" w:lineRule="auto"/>
+        <w:rPr>
+          <w:rFonts w:ascii="Lucida Console" w:hAnsi="Lucida Console" w:cs="Lucida Console"/>
+          <w:sz w:val="18"/>
+          <w:szCs w:val="18"/>
+          <w:lang w:val="en-GB"/>
+        </w:rPr>
+      </w:pPr>
+      <w:r>
+        <w:rPr>
+          <w:rFonts w:ascii="Lucida Console" w:hAnsi="Lucida Console" w:cs="Lucida Console"/>
+          <w:sz w:val="18"/>
+          <w:szCs w:val="18"/>
+          <w:lang w:val="en-GB"/>
+        </w:rPr>
+        <w:t xml:space="preserve">    "grunt-contrib-watch": "^1.0.0"</w:t>
+      </w:r>
+    </w:p>
+    <w:p>
+      <w:pPr>
+        <w:autoSpaceDE w:val="0"/>
+        <w:autoSpaceDN w:val="0"/>
+        <w:adjustRightInd w:val="0"/>
+        <w:spacing w:after="0" w:line="240" w:lineRule="auto"/>
+        <w:rPr>
+          <w:rFonts w:ascii="Lucida Console" w:hAnsi="Lucida Console" w:cs="Lucida Console"/>
+          <w:sz w:val="18"/>
+          <w:szCs w:val="18"/>
+        </w:rPr>
+      </w:pPr>
+      <w:r>
+        <w:rPr>
+          <w:rFonts w:ascii="Lucida Console" w:hAnsi="Lucida Console" w:cs="Lucida Console"/>
+          <w:sz w:val="18"/>
+          <w:szCs w:val="18"/>
+          <w:lang w:val="en-GB"/>
+        </w:rPr>
+        <w:t xml:space="preserve">  </w:t>
+      </w:r>
+      <w:r>
+        <w:rPr>
+          <w:rFonts w:ascii="Lucida Console" w:hAnsi="Lucida Console" w:cs="Lucida Console"/>
+          <w:sz w:val="18"/>
+          <w:szCs w:val="18"/>
+        </w:rPr>
+        <w:t>}</w:t>
+      </w:r>
+    </w:p>
+    <w:p>
+      <w:pPr>
+        <w:autoSpaceDE w:val="0"/>
+        <w:autoSpaceDN w:val="0"/>
+        <w:adjustRightInd w:val="0"/>
+        <w:spacing w:after="0" w:line="240" w:lineRule="auto"/>
+        <w:rPr>
+          <w:rFonts w:ascii="Lucida Console" w:hAnsi="Lucida Console" w:cs="Lucida Console"/>
+          <w:sz w:val="18"/>
+          <w:szCs w:val="18"/>
+        </w:rPr>
+      </w:pPr>
+      <w:r>
+        <w:rPr>
+          <w:rFonts w:ascii="Lucida Console" w:hAnsi="Lucida Console" w:cs="Lucida Console"/>
+          <w:sz w:val="18"/>
+          <w:szCs w:val="18"/>
+        </w:rPr>
+        <w:t>}</w:t>
+      </w:r>
+    </w:p>
+    <w:p>
+      <w:pPr>
+        <w:rPr>
+          <w:lang w:val="en-GB"/>
+        </w:rPr>
+      </w:pPr>
+    </w:p>
+    <w:p>
+      <w:pPr>
+        <w:rPr>
+          <w:lang w:val="en-GB"/>
+        </w:rPr>
+      </w:pPr>
+    </w:p>
+    <w:p>
+      <w:pPr>
+        <w:rPr>
+          <w:lang w:val="en-GB"/>
+        </w:rPr>
+      </w:pPr>
       <w:bookmarkStart w:id="0" w:name="_GoBack"/>
       <w:bookmarkEnd w:id="0"/>
     </w:p>
@@ -623,6 +1472,29 @@
       <w:lang w:eastAsia="pl-PL"/>
     </w:rPr>
   </w:style>
+  <w:style w:type="character" w:styleId="Hipercze">
+    <w:name w:val="Hyperlink"/>
+    <w:basedOn w:val="Domylnaczcionkaakapitu"/>
+    <w:uiPriority w:val="99"/>
+    <w:unhideWhenUsed/>
+    <w:rsid w:val="00D13541"/>
+    <w:rPr>
+      <w:color w:val="0563C1" w:themeColor="hyperlink"/>
+      <w:u w:val="single"/>
+    </w:rPr>
+  </w:style>
+  <w:style w:type="character" w:styleId="Nierozpoznanawzmianka">
+    <w:name w:val="Unresolved Mention"/>
+    <w:basedOn w:val="Domylnaczcionkaakapitu"/>
+    <w:uiPriority w:val="99"/>
+    <w:semiHidden/>
+    <w:unhideWhenUsed/>
+    <w:rsid w:val="00D13541"/>
+    <w:rPr>
+      <w:color w:val="808080"/>
+      <w:shd w:val="clear" w:color="auto" w:fill="E6E6E6"/>
+    </w:rPr>
+  </w:style>
 </w:styles>
 </file>
 

</xml_diff>